<commit_message>
updated grid localization hw description
</commit_message>
<xml_diff>
--- a/descriptions/Ps4.docx
+++ b/descriptions/Ps4.docx
@@ -70,15 +70,17 @@
     <w:p>
       <w:pPr>
         <w:pStyle w:val="Normal"/>
-        <w:rPr>
-          <w:b/>
-          <w:b/>
-          <w:bCs/>
-          <w:i/>
+        <w:rPr/>
+      </w:pPr>
+      <w:r>
+        <w:rPr>
+          <w:b/>
+          <w:bCs/>
           <w:i/>
           <w:iCs/>
         </w:rPr>
-      </w:pPr>
+        <w:t xml:space="preserve">Out: Thursday, </w:t>
+      </w:r>
       <w:r>
         <w:rPr>
           <w:b/>
@@ -86,21 +88,17 @@
           <w:i/>
           <w:iCs/>
         </w:rPr>
-        <w:t>Out: Thursday, 5 October</w:t>
-      </w:r>
-    </w:p>
-    <w:p>
-      <w:pPr>
-        <w:pStyle w:val="Normal"/>
-        <w:rPr>
-          <w:b/>
-          <w:b/>
-          <w:bCs/>
-          <w:i/>
+        <w:t>27</w:t>
+      </w:r>
+      <w:r>
+        <w:rPr>
+          <w:b/>
+          <w:bCs/>
           <w:i/>
           <w:iCs/>
         </w:rPr>
-      </w:pPr>
+        <w:t xml:space="preserve"> </w:t>
+      </w:r>
       <w:r>
         <w:rPr>
           <w:b/>
@@ -108,7 +106,40 @@
           <w:i/>
           <w:iCs/>
         </w:rPr>
-        <w:t>Due: Thursday, 12 October</w:t>
+        <w:t>September</w:t>
+      </w:r>
+    </w:p>
+    <w:p>
+      <w:pPr>
+        <w:pStyle w:val="Normal"/>
+        <w:rPr/>
+      </w:pPr>
+      <w:r>
+        <w:rPr>
+          <w:b/>
+          <w:bCs/>
+          <w:i/>
+          <w:iCs/>
+        </w:rPr>
+        <w:t xml:space="preserve">Due: Thursday, </w:t>
+      </w:r>
+      <w:r>
+        <w:rPr>
+          <w:b/>
+          <w:bCs/>
+          <w:i/>
+          <w:iCs/>
+        </w:rPr>
+        <w:t>4</w:t>
+      </w:r>
+      <w:r>
+        <w:rPr>
+          <w:b/>
+          <w:bCs/>
+          <w:i/>
+          <w:iCs/>
+        </w:rPr>
+        <w:t xml:space="preserve"> October</w:t>
       </w:r>
     </w:p>
     <w:p>
@@ -148,7 +179,15 @@
       </w:pPr>
       <w:r>
         <w:rPr/>
-        <w:t xml:space="preserve">Copy your assignment from VLabs to the cs.uml.edu server (via the scp command </w:t>
+        <w:t xml:space="preserve">Copy your assignment from </w:t>
+      </w:r>
+      <w:r>
+        <w:rPr/>
+        <w:t>v</w:t>
+      </w:r>
+      <w:r>
+        <w:rPr/>
+        <w:t xml:space="preserve">Labs to the cs.uml.edu server (via the scp command </w:t>
       </w:r>
       <w:hyperlink r:id="rId2">
         <w:r>
@@ -210,112 +249,80 @@
       </w:pPr>
       <w:r>
         <w:rPr/>
-        <w:t xml:space="preserve">If you are not a CS major, email your project to </w:t>
-      </w:r>
+      </w:r>
+    </w:p>
+    <w:p>
+      <w:pPr>
+        <w:pStyle w:val="Normal"/>
+        <w:rPr>
+          <w:b/>
+          <w:b/>
+          <w:bCs/>
+          <w:sz w:val="28"/>
+          <w:szCs w:val="28"/>
+        </w:rPr>
+      </w:pPr>
+      <w:r>
+        <w:rPr>
+          <w:b/>
+          <w:bCs/>
+          <w:sz w:val="28"/>
+          <w:szCs w:val="28"/>
+        </w:rPr>
+        <w:t>Readings</w:t>
+      </w:r>
+    </w:p>
+    <w:p>
+      <w:pPr>
+        <w:pStyle w:val="Normal"/>
+        <w:rPr/>
+      </w:pPr>
+      <w:r>
+        <w:rPr/>
+        <w:t>Read Section 8.2, Grid Localization.</w:t>
+      </w:r>
+    </w:p>
+    <w:p>
+      <w:pPr>
+        <w:pStyle w:val="Normal"/>
+        <w:rPr/>
+      </w:pPr>
+      <w:r>
+        <w:rPr/>
+      </w:r>
+    </w:p>
+    <w:p>
+      <w:pPr>
+        <w:pStyle w:val="Normal"/>
+        <w:rPr>
+          <w:b/>
+          <w:b/>
+          <w:bCs/>
+          <w:sz w:val="28"/>
+          <w:szCs w:val="28"/>
+        </w:rPr>
+      </w:pPr>
+      <w:r>
+        <w:rPr>
+          <w:b/>
+          <w:bCs/>
+          <w:sz w:val="28"/>
+          <w:szCs w:val="28"/>
+        </w:rPr>
+        <w:t>Files Needed</w:t>
+      </w:r>
+    </w:p>
+    <w:p>
+      <w:pPr>
+        <w:pStyle w:val="Normal"/>
+        <w:rPr/>
+      </w:pPr>
       <w:hyperlink r:id="rId3">
         <w:r>
           <w:rPr>
             <w:rStyle w:val="InternetLink"/>
           </w:rPr>
-          <w:t>jkuczyns@cs.uml.edu</w:t>
-        </w:r>
-      </w:hyperlink>
-      <w:r>
-        <w:rPr/>
-        <w:t xml:space="preserve"> .  If you are a CS major and do </w:t>
-      </w:r>
-    </w:p>
-    <w:p>
-      <w:pPr>
-        <w:pStyle w:val="Normal"/>
-        <w:rPr/>
-      </w:pPr>
-      <w:r>
-        <w:rPr/>
-        <w:t>not have an account on the cs.uml.edu server, then get one :)</w:t>
-      </w:r>
-    </w:p>
-    <w:p>
-      <w:pPr>
-        <w:pStyle w:val="Normal"/>
-        <w:rPr/>
-      </w:pPr>
-      <w:r>
-        <w:rPr/>
-      </w:r>
-    </w:p>
-    <w:p>
-      <w:pPr>
-        <w:pStyle w:val="Normal"/>
-        <w:rPr>
-          <w:b/>
-          <w:b/>
-          <w:bCs/>
-          <w:sz w:val="28"/>
-          <w:szCs w:val="28"/>
-        </w:rPr>
-      </w:pPr>
-      <w:r>
-        <w:rPr>
-          <w:b/>
-          <w:bCs/>
-          <w:sz w:val="28"/>
-          <w:szCs w:val="28"/>
-        </w:rPr>
-        <w:t>Readings</w:t>
-      </w:r>
-    </w:p>
-    <w:p>
-      <w:pPr>
-        <w:pStyle w:val="Normal"/>
-        <w:rPr/>
-      </w:pPr>
-      <w:r>
-        <w:rPr/>
-        <w:t>Read Section 8.2, Grid Localization.</w:t>
-      </w:r>
-    </w:p>
-    <w:p>
-      <w:pPr>
-        <w:pStyle w:val="Normal"/>
-        <w:rPr/>
-      </w:pPr>
-      <w:r>
-        <w:rPr/>
-      </w:r>
-    </w:p>
-    <w:p>
-      <w:pPr>
-        <w:pStyle w:val="Normal"/>
-        <w:rPr>
-          <w:b/>
-          <w:b/>
-          <w:bCs/>
-          <w:sz w:val="28"/>
-          <w:szCs w:val="28"/>
-        </w:rPr>
-      </w:pPr>
-      <w:r>
-        <w:rPr>
-          <w:b/>
-          <w:bCs/>
-          <w:sz w:val="28"/>
-          <w:szCs w:val="28"/>
-        </w:rPr>
-        <w:t>Files Needed</w:t>
-      </w:r>
-    </w:p>
-    <w:p>
-      <w:pPr>
-        <w:pStyle w:val="Normal"/>
-        <w:rPr/>
-      </w:pPr>
-      <w:hyperlink r:id="rId4">
-        <w:r>
-          <w:rPr>
-            <w:rStyle w:val="InternetLink"/>
-          </w:rPr>
-          <w:t>https://github.com/DeepBlue14/uml_hmm</w:t>
+          <w:t>https://github.com/uml-comp4510-5490/uml_hmm</w:t>
         </w:r>
       </w:hyperlink>
       <w:r>
@@ -365,7 +372,7 @@
                     </pic:cNvPicPr>
                   </pic:nvPicPr>
                   <pic:blipFill>
-                    <a:blip r:embed="rId5"/>
+                    <a:blip r:embed="rId4"/>
                     <a:stretch>
                       <a:fillRect/>
                     </a:stretch>
@@ -600,7 +607,7 @@
         <w:rPr/>
         <w:t xml:space="preserve">See </w:t>
       </w:r>
-      <w:hyperlink r:id="rId6">
+      <w:hyperlink r:id="rId5">
         <w:r>
           <w:rPr>
             <w:rStyle w:val="InternetLink"/>
@@ -955,7 +962,7 @@
                     </pic:cNvPicPr>
                   </pic:nvPicPr>
                   <pic:blipFill>
-                    <a:blip r:embed="rId7"/>
+                    <a:blip r:embed="rId6"/>
                     <a:stretch>
                       <a:fillRect/>
                     </a:stretch>
@@ -1000,7 +1007,7 @@
                     </pic:cNvPicPr>
                   </pic:nvPicPr>
                   <pic:blipFill>
-                    <a:blip r:embed="rId8"/>
+                    <a:blip r:embed="rId7"/>
                     <a:stretch>
                       <a:fillRect/>
                     </a:stretch>
@@ -1045,7 +1052,7 @@
                     </pic:cNvPicPr>
                   </pic:nvPicPr>
                   <pic:blipFill>
-                    <a:blip r:embed="rId9"/>
+                    <a:blip r:embed="rId8"/>
                     <a:stretch>
                       <a:fillRect/>
                     </a:stretch>
@@ -1243,7 +1250,7 @@
                     </pic:cNvPicPr>
                   </pic:nvPicPr>
                   <pic:blipFill>
-                    <a:blip r:embed="rId10"/>
+                    <a:blip r:embed="rId9"/>
                     <a:stretch>
                       <a:fillRect/>
                     </a:stretch>
@@ -1288,7 +1295,7 @@
                     </pic:cNvPicPr>
                   </pic:nvPicPr>
                   <pic:blipFill>
-                    <a:blip r:embed="rId11"/>
+                    <a:blip r:embed="rId10"/>
                     <a:stretch>
                       <a:fillRect/>
                     </a:stretch>
@@ -1333,7 +1340,7 @@
                     </pic:cNvPicPr>
                   </pic:nvPicPr>
                   <pic:blipFill>
-                    <a:blip r:embed="rId12"/>
+                    <a:blip r:embed="rId11"/>
                     <a:stretch>
                       <a:fillRect/>
                     </a:stretch>
@@ -1529,7 +1536,7 @@
                     </pic:cNvPicPr>
                   </pic:nvPicPr>
                   <pic:blipFill>
-                    <a:blip r:embed="rId13"/>
+                    <a:blip r:embed="rId12"/>
                     <a:stretch>
                       <a:fillRect/>
                     </a:stretch>
@@ -1574,7 +1581,7 @@
                     </pic:cNvPicPr>
                   </pic:nvPicPr>
                   <pic:blipFill>
-                    <a:blip r:embed="rId14"/>
+                    <a:blip r:embed="rId13"/>
                     <a:stretch>
                       <a:fillRect/>
                     </a:stretch>
@@ -1619,7 +1626,7 @@
                     </pic:cNvPicPr>
                   </pic:nvPicPr>
                   <pic:blipFill>
-                    <a:blip r:embed="rId15"/>
+                    <a:blip r:embed="rId14"/>
                     <a:stretch>
                       <a:fillRect/>
                     </a:stretch>
@@ -2502,6 +2509,22 @@
       <w:pPr>
         <w:pStyle w:val="Normal"/>
         <w:rPr>
+          <w:b w:val="false"/>
+          <w:b w:val="false"/>
+          <w:bCs w:val="false"/>
+        </w:rPr>
+      </w:pPr>
+      <w:r>
+        <w:rPr>
+          <w:b w:val="false"/>
+          <w:bCs w:val="false"/>
+        </w:rPr>
+      </w:r>
+    </w:p>
+    <w:p>
+      <w:pPr>
+        <w:pStyle w:val="Normal"/>
+        <w:rPr>
           <w:b/>
           <w:b/>
           <w:bCs/>
@@ -2828,7 +2851,7 @@
         </w:rPr>
         <w:t xml:space="preserve">$ git clone </w:t>
       </w:r>
-      <w:hyperlink r:id="rId16">
+      <w:hyperlink r:id="rId15">
         <w:r>
           <w:rPr>
             <w:rStyle w:val="InternetLink"/>
@@ -3360,47 +3383,10 @@
     <w:p>
       <w:pPr>
         <w:pStyle w:val="Normal"/>
-        <w:numPr>
-          <w:ilvl w:val="0"/>
-          <w:numId w:val="2"/>
-        </w:numPr>
-        <w:rPr/>
-      </w:pPr>
-      <w:r>
-        <w:rPr>
-          <w:b w:val="false"/>
-          <w:bCs w:val="false"/>
-        </w:rPr>
-        <w:t>A bag file recording the entire run</w:t>
-      </w:r>
-      <w:r>
-        <w:rPr>
-          <w:b w:val="false"/>
-          <w:bCs w:val="false"/>
-          <w:sz w:val="22"/>
-          <w:szCs w:val="22"/>
-        </w:rPr>
-        <w:t xml:space="preserve"> (record all topics with: </w:t>
-      </w:r>
-      <w:r>
-        <w:rPr>
-          <w:b w:val="false"/>
-          <w:bCs w:val="false"/>
-          <w:i/>
-          <w:iCs/>
-          <w:sz w:val="22"/>
-          <w:szCs w:val="22"/>
-        </w:rPr>
-        <w:t>rosbag record -O my_ps0 -a</w:t>
-      </w:r>
-      <w:r>
-        <w:rPr>
-          <w:b w:val="false"/>
-          <w:bCs w:val="false"/>
-          <w:sz w:val="22"/>
-          <w:szCs w:val="22"/>
-        </w:rPr>
-        <w:t>)</w:t>
+        <w:rPr/>
+      </w:pPr>
+      <w:r>
+        <w:rPr/>
       </w:r>
     </w:p>
     <w:p>
@@ -3479,6 +3465,8 @@
           <w:szCs w:val="28"/>
         </w:rPr>
       </w:pPr>
+      <w:bookmarkStart w:id="0" w:name="__DdeLink__199_582625716"/>
+      <w:bookmarkEnd w:id="0"/>
       <w:r>
         <w:rPr>
           <w:b/>
@@ -4390,6 +4378,7 @@
     <w:rPrDefault>
       <w:rPr>
         <w:rFonts w:ascii="Liberation Serif" w:hAnsi="Liberation Serif" w:eastAsia="WenQuanYi Zen Hei Sharp" w:cs="Lohit Devanagari"/>
+        <w:sz w:val="20"/>
         <w:szCs w:val="24"/>
         <w:lang w:val="en-US" w:eastAsia="zh-CN" w:bidi="hi-IN"/>
       </w:rPr>
@@ -4403,7 +4392,7 @@
     <w:qFormat/>
     <w:pPr>
       <w:widowControl w:val="false"/>
-      <w:overflowPunct w:val="false"/>
+      <w:overflowPunct w:val="true"/>
       <w:bidi w:val="0"/>
       <w:jc w:val="left"/>
     </w:pPr>
@@ -4564,6 +4553,119 @@
       <w:rFonts w:cs="OpenSymbol"/>
     </w:rPr>
   </w:style>
+  <w:style w:type="character" w:styleId="ListLabel17">
+    <w:name w:val="ListLabel 17"/>
+    <w:qFormat/>
+    <w:rPr>
+      <w:rFonts w:cs="OpenSymbol"/>
+      <w:b w:val="false"/>
+    </w:rPr>
+  </w:style>
+  <w:style w:type="character" w:styleId="ListLabel18">
+    <w:name w:val="ListLabel 18"/>
+    <w:qFormat/>
+    <w:rPr>
+      <w:rFonts w:cs="OpenSymbol"/>
+    </w:rPr>
+  </w:style>
+  <w:style w:type="character" w:styleId="ListLabel19">
+    <w:name w:val="ListLabel 19"/>
+    <w:qFormat/>
+    <w:rPr>
+      <w:rFonts w:cs="OpenSymbol"/>
+    </w:rPr>
+  </w:style>
+  <w:style w:type="character" w:styleId="ListLabel20">
+    <w:name w:val="ListLabel 20"/>
+    <w:qFormat/>
+    <w:rPr>
+      <w:rFonts w:cs="OpenSymbol"/>
+    </w:rPr>
+  </w:style>
+  <w:style w:type="character" w:styleId="ListLabel21">
+    <w:name w:val="ListLabel 21"/>
+    <w:qFormat/>
+    <w:rPr>
+      <w:rFonts w:cs="OpenSymbol"/>
+    </w:rPr>
+  </w:style>
+  <w:style w:type="character" w:styleId="ListLabel22">
+    <w:name w:val="ListLabel 22"/>
+    <w:qFormat/>
+    <w:rPr>
+      <w:rFonts w:cs="OpenSymbol"/>
+    </w:rPr>
+  </w:style>
+  <w:style w:type="character" w:styleId="ListLabel23">
+    <w:name w:val="ListLabel 23"/>
+    <w:qFormat/>
+    <w:rPr>
+      <w:rFonts w:cs="OpenSymbol"/>
+    </w:rPr>
+  </w:style>
+  <w:style w:type="character" w:styleId="ListLabel24">
+    <w:name w:val="ListLabel 24"/>
+    <w:qFormat/>
+    <w:rPr>
+      <w:rFonts w:cs="OpenSymbol"/>
+    </w:rPr>
+  </w:style>
+  <w:style w:type="character" w:styleId="ListLabel25">
+    <w:name w:val="ListLabel 25"/>
+    <w:qFormat/>
+    <w:rPr>
+      <w:rFonts w:cs="OpenSymbol"/>
+    </w:rPr>
+  </w:style>
+  <w:style w:type="character" w:styleId="ListLabel26">
+    <w:name w:val="ListLabel 26"/>
+    <w:qFormat/>
+    <w:rPr>
+      <w:rFonts w:cs="OpenSymbol"/>
+    </w:rPr>
+  </w:style>
+  <w:style w:type="character" w:styleId="ListLabel27">
+    <w:name w:val="ListLabel 27"/>
+    <w:qFormat/>
+    <w:rPr>
+      <w:rFonts w:cs="OpenSymbol"/>
+    </w:rPr>
+  </w:style>
+  <w:style w:type="character" w:styleId="ListLabel28">
+    <w:name w:val="ListLabel 28"/>
+    <w:qFormat/>
+    <w:rPr>
+      <w:rFonts w:cs="OpenSymbol"/>
+    </w:rPr>
+  </w:style>
+  <w:style w:type="character" w:styleId="ListLabel29">
+    <w:name w:val="ListLabel 29"/>
+    <w:qFormat/>
+    <w:rPr>
+      <w:rFonts w:cs="OpenSymbol"/>
+    </w:rPr>
+  </w:style>
+  <w:style w:type="character" w:styleId="ListLabel30">
+    <w:name w:val="ListLabel 30"/>
+    <w:qFormat/>
+    <w:rPr>
+      <w:rFonts w:cs="OpenSymbol"/>
+    </w:rPr>
+  </w:style>
+  <w:style w:type="character" w:styleId="ListLabel31">
+    <w:name w:val="ListLabel 31"/>
+    <w:qFormat/>
+    <w:rPr>
+      <w:rFonts w:cs="OpenSymbol"/>
+    </w:rPr>
+  </w:style>
+  <w:style w:type="character" w:styleId="ListLabel32">
+    <w:name w:val="ListLabel 32"/>
+    <w:qFormat/>
+    <w:rPr>
+      <w:rFonts w:cs="OpenSymbol"/>
+    </w:rPr>
+  </w:style>
   <w:style w:type="paragraph" w:styleId="Heading">
     <w:name w:val="Heading"/>
     <w:basedOn w:val="Normal"/>
@@ -4649,7 +4751,7 @@
     <w:qFormat/>
     <w:pPr>
       <w:widowControl w:val="false"/>
-      <w:overflowPunct w:val="false"/>
+      <w:overflowPunct w:val="true"/>
       <w:bidi w:val="0"/>
       <w:jc w:val="left"/>
     </w:pPr>

</xml_diff>